<commit_message>
Made some tests to measure lua calling cpp function
</commit_message>
<xml_diff>
--- a/Report.docx
+++ b/Report.docx
@@ -489,8 +489,75 @@
           <w:bCs/>
           <w:i/>
           <w:iCs/>
+          <w:lang w:eastAsia="en-GB"/>
         </w:rPr>
       </w:pPr>
+      <w:r>
+        <w:rPr>
+          <w:b/>
+          <w:bCs/>
+          <w:i/>
+          <w:iCs/>
+          <w:lang w:eastAsia="en-GB"/>
+        </w:rPr>
+        <w:t xml:space="preserve">Calling C++ Functions </w:t>
+      </w:r>
+      <w:r>
+        <w:rPr>
+          <w:b/>
+          <w:bCs/>
+          <w:i/>
+          <w:iCs/>
+          <w:lang w:eastAsia="en-GB"/>
+        </w:rPr>
+        <w:t>from</w:t>
+      </w:r>
+      <w:r>
+        <w:rPr>
+          <w:b/>
+          <w:bCs/>
+          <w:i/>
+          <w:iCs/>
+          <w:lang w:eastAsia="en-GB"/>
+        </w:rPr>
+        <w:t xml:space="preserve"> Lua. (n.d.). </w:t>
+      </w:r>
+      <w:r>
+        <w:rPr>
+          <w:b/>
+          <w:bCs/>
+          <w:i/>
+          <w:iCs/>
+          <w:lang w:eastAsia="en-GB"/>
+        </w:rPr>
+        <w:br/>
+      </w:r>
+      <w:hyperlink r:id="rId8" w:history="1">
+        <w:r>
+          <w:rPr>
+            <w:rStyle w:val="Hyperlink"/>
+            <w:rFonts w:ascii="Times New Roman" w:eastAsia="Times New Roman" w:hAnsi="Times New Roman" w:cs="Times New Roman"/>
+            <w:b/>
+            <w:bCs/>
+            <w:i/>
+            <w:iCs/>
+            <w:sz w:val="24"/>
+            <w:szCs w:val="24"/>
+            <w:lang w:eastAsia="en-GB"/>
+          </w:rPr>
+          <w:t>http://gamedevgeek.com/tutorials/calling-c-functions-from-lua/</w:t>
+        </w:r>
+      </w:hyperlink>
+      <w:r>
+        <w:rPr>
+          <w:b/>
+          <w:bCs/>
+          <w:i/>
+          <w:iCs/>
+          <w:lang w:eastAsia="en-GB"/>
+        </w:rPr>
+        <w:t xml:space="preserve"> </w:t>
+      </w:r>
     </w:p>
     <w:p>
       <w:pPr>
@@ -554,7 +621,7 @@
                     <pic:cNvPicPr/>
                   </pic:nvPicPr>
                   <pic:blipFill>
-                    <a:blip r:embed="rId8"/>
+                    <a:blip r:embed="rId9"/>
                     <a:stretch>
                       <a:fillRect/>
                     </a:stretch>
@@ -633,7 +700,7 @@
                     <pic:cNvPicPr/>
                   </pic:nvPicPr>
                   <pic:blipFill>
-                    <a:blip r:embed="rId9"/>
+                    <a:blip r:embed="rId10"/>
                     <a:stretch>
                       <a:fillRect/>
                     </a:stretch>
@@ -744,7 +811,7 @@
                     <pic:cNvPicPr/>
                   </pic:nvPicPr>
                   <pic:blipFill>
-                    <a:blip r:embed="rId10">
+                    <a:blip r:embed="rId11">
                       <a:extLst>
                         <a:ext uri="{28A0092B-C50C-407E-A947-70E740481C1C}">
                           <a14:useLocalDpi xmlns:a14="http://schemas.microsoft.com/office/drawing/2010/main" val="0"/>
@@ -796,7 +863,7 @@
                     <pic:cNvPicPr/>
                   </pic:nvPicPr>
                   <pic:blipFill>
-                    <a:blip r:embed="rId11"/>
+                    <a:blip r:embed="rId12"/>
                     <a:stretch>
                       <a:fillRect/>
                     </a:stretch>
@@ -927,7 +994,7 @@
                     <pic:cNvPicPr/>
                   </pic:nvPicPr>
                   <pic:blipFill>
-                    <a:blip r:embed="rId12"/>
+                    <a:blip r:embed="rId13"/>
                     <a:stretch>
                       <a:fillRect/>
                     </a:stretch>
@@ -992,7 +1059,7 @@
                     <pic:cNvPicPr/>
                   </pic:nvPicPr>
                   <pic:blipFill>
-                    <a:blip r:embed="rId13"/>
+                    <a:blip r:embed="rId14"/>
                     <a:stretch>
                       <a:fillRect/>
                     </a:stretch>
@@ -1190,7 +1257,7 @@
             <wp:cNvGraphicFramePr/>
             <a:graphic xmlns:a="http://schemas.openxmlformats.org/drawingml/2006/main">
               <a:graphicData uri="http://schemas.openxmlformats.org/drawingml/2006/chart">
-                <c:chart xmlns:c="http://schemas.openxmlformats.org/drawingml/2006/chart" xmlns:r="http://schemas.openxmlformats.org/officeDocument/2006/relationships" r:id="rId14"/>
+                <c:chart xmlns:c="http://schemas.openxmlformats.org/drawingml/2006/chart" xmlns:r="http://schemas.openxmlformats.org/officeDocument/2006/relationships" r:id="rId15"/>
               </a:graphicData>
             </a:graphic>
           </wp:inline>
@@ -1247,7 +1314,7 @@
             <wp:cNvGraphicFramePr/>
             <a:graphic xmlns:a="http://schemas.openxmlformats.org/drawingml/2006/main">
               <a:graphicData uri="http://schemas.openxmlformats.org/drawingml/2006/chart">
-                <c:chart xmlns:c="http://schemas.openxmlformats.org/drawingml/2006/chart" xmlns:r="http://schemas.openxmlformats.org/officeDocument/2006/relationships" r:id="rId15"/>
+                <c:chart xmlns:c="http://schemas.openxmlformats.org/drawingml/2006/chart" xmlns:r="http://schemas.openxmlformats.org/officeDocument/2006/relationships" r:id="rId16"/>
               </a:graphicData>
             </a:graphic>
           </wp:inline>
@@ -1430,7 +1497,7 @@
                     <pic:cNvPicPr/>
                   </pic:nvPicPr>
                   <pic:blipFill>
-                    <a:blip r:embed="rId16"/>
+                    <a:blip r:embed="rId17"/>
                     <a:stretch>
                       <a:fillRect/>
                     </a:stretch>
@@ -1476,7 +1543,7 @@
                     <pic:cNvPicPr/>
                   </pic:nvPicPr>
                   <pic:blipFill>
-                    <a:blip r:embed="rId17"/>
+                    <a:blip r:embed="rId18"/>
                     <a:stretch>
                       <a:fillRect/>
                     </a:stretch>
@@ -1567,7 +1634,7 @@
                     <pic:cNvPicPr/>
                   </pic:nvPicPr>
                   <pic:blipFill>
-                    <a:blip r:embed="rId18"/>
+                    <a:blip r:embed="rId19"/>
                     <a:stretch>
                       <a:fillRect/>
                     </a:stretch>
@@ -1631,7 +1698,7 @@
                     <pic:cNvPicPr/>
                   </pic:nvPicPr>
                   <pic:blipFill>
-                    <a:blip r:embed="rId19"/>
+                    <a:blip r:embed="rId20"/>
                     <a:stretch>
                       <a:fillRect/>
                     </a:stretch>
@@ -1704,7 +1771,7 @@
             <wp:cNvGraphicFramePr/>
             <a:graphic xmlns:a="http://schemas.openxmlformats.org/drawingml/2006/main">
               <a:graphicData uri="http://schemas.openxmlformats.org/drawingml/2006/chart">
-                <c:chart xmlns:c="http://schemas.openxmlformats.org/drawingml/2006/chart" xmlns:r="http://schemas.openxmlformats.org/officeDocument/2006/relationships" r:id="rId20"/>
+                <c:chart xmlns:c="http://schemas.openxmlformats.org/drawingml/2006/chart" xmlns:r="http://schemas.openxmlformats.org/officeDocument/2006/relationships" r:id="rId21"/>
               </a:graphicData>
             </a:graphic>
           </wp:inline>
@@ -1809,7 +1876,7 @@
             <wp:cNvGraphicFramePr/>
             <a:graphic xmlns:a="http://schemas.openxmlformats.org/drawingml/2006/main">
               <a:graphicData uri="http://schemas.openxmlformats.org/drawingml/2006/chart">
-                <c:chart xmlns:c="http://schemas.openxmlformats.org/drawingml/2006/chart" xmlns:r="http://schemas.openxmlformats.org/officeDocument/2006/relationships" r:id="rId21"/>
+                <c:chart xmlns:c="http://schemas.openxmlformats.org/drawingml/2006/chart" xmlns:r="http://schemas.openxmlformats.org/officeDocument/2006/relationships" r:id="rId22"/>
               </a:graphicData>
             </a:graphic>
           </wp:inline>
@@ -1897,7 +1964,7 @@
             <wp:cNvGraphicFramePr/>
             <a:graphic xmlns:a="http://schemas.openxmlformats.org/drawingml/2006/main">
               <a:graphicData uri="http://schemas.openxmlformats.org/drawingml/2006/chart">
-                <c:chart xmlns:c="http://schemas.openxmlformats.org/drawingml/2006/chart" xmlns:r="http://schemas.openxmlformats.org/officeDocument/2006/relationships" r:id="rId22"/>
+                <c:chart xmlns:c="http://schemas.openxmlformats.org/drawingml/2006/chart" xmlns:r="http://schemas.openxmlformats.org/officeDocument/2006/relationships" r:id="rId23"/>
               </a:graphicData>
             </a:graphic>
           </wp:inline>

</xml_diff>

<commit_message>
Finished report and testing
</commit_message>
<xml_diff>
--- a/Report.docx
+++ b/Report.docx
@@ -181,11 +181,6 @@
       </w:r>
     </w:p>
     <w:p>
-      <w:pPr>
-        <w:rPr>
-          <w:lang w:val="en-US"/>
-        </w:rPr>
-      </w:pPr>
       <w:r>
         <w:rPr>
           <w:lang w:val="en-US"/>
@@ -227,76 +222,6 @@
           <w:lang w:val="en-US"/>
         </w:rPr>
         <w:t xml:space="preserve"> </w:t>
-      </w:r>
-    </w:p>
-    <w:p>
-      <w:pPr>
-        <w:rPr>
-          <w:lang w:val="en-US"/>
-        </w:rPr>
-      </w:pPr>
-    </w:p>
-    <w:p>
-      <w:pPr>
-        <w:pStyle w:val="Heading1"/>
-        <w:rPr>
-          <w:lang w:val="en-US"/>
-        </w:rPr>
-      </w:pPr>
-      <w:r>
-        <w:rPr>
-          <w:lang w:val="en-US"/>
-        </w:rPr>
-        <w:t>Implementation</w:t>
-      </w:r>
-    </w:p>
-    <w:p>
-      <w:pPr>
-        <w:rPr>
-          <w:lang w:val="en-US"/>
-        </w:rPr>
-      </w:pPr>
-      <w:r>
-        <w:rPr>
-          <w:lang w:val="en-US"/>
-        </w:rPr>
-        <w:t xml:space="preserve">I implemented Lua in C++ using the Lua 5.4.4 source files. </w:t>
-      </w:r>
-      <w:r>
-        <w:rPr>
-          <w:lang w:val="en-US"/>
-        </w:rPr>
-        <w:t xml:space="preserve">Lua is a </w:t>
-      </w:r>
-      <w:r>
-        <w:rPr>
-          <w:lang w:val="en-US"/>
-        </w:rPr>
-        <w:t>dynamically typed</w:t>
-      </w:r>
-      <w:r>
-        <w:rPr>
-          <w:lang w:val="en-US"/>
-        </w:rPr>
-        <w:t xml:space="preserve"> language which doesn’t </w:t>
-      </w:r>
-      <w:r>
-        <w:rPr>
-          <w:lang w:val="en-US"/>
-        </w:rPr>
-        <w:t xml:space="preserve">translate well to C++ which is statically typed. To circumvent </w:t>
-      </w:r>
-      <w:r>
-        <w:rPr>
-          <w:lang w:val="en-US"/>
-        </w:rPr>
-        <w:t xml:space="preserve">this everything works via a stack which </w:t>
-      </w:r>
-      <w:r>
-        <w:rPr>
-          <w:lang w:val="en-US"/>
-        </w:rPr>
-        <w:t xml:space="preserve">you can pull information off and into. </w:t>
       </w:r>
     </w:p>
     <w:p>
@@ -979,10 +904,10 @@
           <w:lang w:val="en-US"/>
         </w:rPr>
         <w:drawing>
-          <wp:inline distT="0" distB="0" distL="0" distR="0" wp14:anchorId="1025411D" wp14:editId="003F9D1A">
+          <wp:inline distT="0" distB="0" distL="0" distR="0" wp14:anchorId="1025411D" wp14:editId="1583315B">
             <wp:extent cx="4944165" cy="1267002"/>
             <wp:effectExtent l="0" t="0" r="0" b="9525"/>
-            <wp:docPr id="9" name="Picture 9" descr="Graphical user interface, text&#10;&#10;Description automatically generated"/>
+            <wp:docPr id="9" name="Picture 9" descr="C++ Test"/>
             <wp:cNvGraphicFramePr>
               <a:graphicFrameLocks xmlns:a="http://schemas.openxmlformats.org/drawingml/2006/main" noChangeAspect="1"/>
             </wp:cNvGraphicFramePr>
@@ -990,7 +915,7 @@
               <a:graphicData uri="http://schemas.openxmlformats.org/drawingml/2006/picture">
                 <pic:pic xmlns:pic="http://schemas.openxmlformats.org/drawingml/2006/picture">
                   <pic:nvPicPr>
-                    <pic:cNvPr id="9" name="Picture 9" descr="Graphical user interface, text&#10;&#10;Description automatically generated"/>
+                    <pic:cNvPr id="9" name="Picture 9" descr="C++ Test"/>
                     <pic:cNvPicPr/>
                   </pic:nvPicPr>
                   <pic:blipFill>
@@ -1029,7 +954,23 @@
           <w:iCs/>
           <w:lang w:val="en-US"/>
         </w:rPr>
-        <w:t>CPP Test</w:t>
+        <w:t>C</w:t>
+      </w:r>
+      <w:r>
+        <w:rPr>
+          <w:i/>
+          <w:iCs/>
+          <w:lang w:val="en-US"/>
+        </w:rPr>
+        <w:t>++</w:t>
+      </w:r>
+      <w:r>
+        <w:rPr>
+          <w:i/>
+          <w:iCs/>
+          <w:lang w:val="en-US"/>
+        </w:rPr>
+        <w:t xml:space="preserve"> Test</w:t>
       </w:r>
     </w:p>
     <w:p>
@@ -1482,10 +1423,10 @@
           <w:lang w:val="en-US"/>
         </w:rPr>
         <w:drawing>
-          <wp:inline distT="0" distB="0" distL="0" distR="0" wp14:anchorId="3FE957AA" wp14:editId="732AB09A">
+          <wp:inline distT="0" distB="0" distL="0" distR="0" wp14:anchorId="3FE957AA" wp14:editId="5D3940EB">
             <wp:extent cx="2819400" cy="2575482"/>
             <wp:effectExtent l="0" t="0" r="0" b="0"/>
-            <wp:docPr id="11" name="Picture 11" descr="Text&#10;&#10;Description automatically generated"/>
+            <wp:docPr id="11" name="Picture 11" descr="Player class with creating function in Lua"/>
             <wp:cNvGraphicFramePr>
               <a:graphicFrameLocks xmlns:a="http://schemas.openxmlformats.org/drawingml/2006/main" noChangeAspect="1"/>
             </wp:cNvGraphicFramePr>
@@ -1493,7 +1434,7 @@
               <a:graphicData uri="http://schemas.openxmlformats.org/drawingml/2006/picture">
                 <pic:pic xmlns:pic="http://schemas.openxmlformats.org/drawingml/2006/picture">
                   <pic:nvPicPr>
-                    <pic:cNvPr id="11" name="Picture 11" descr="Text&#10;&#10;Description automatically generated"/>
+                    <pic:cNvPr id="11" name="Picture 11" descr="Player class with creating function in Lua"/>
                     <pic:cNvPicPr/>
                   </pic:nvPicPr>
                   <pic:blipFill>
@@ -1528,10 +1469,10 @@
           <w:lang w:val="en-US"/>
         </w:rPr>
         <w:drawing>
-          <wp:inline distT="0" distB="0" distL="0" distR="0" wp14:anchorId="78FB05E4" wp14:editId="511DF9C8">
+          <wp:inline distT="0" distB="0" distL="0" distR="0" wp14:anchorId="78FB05E4" wp14:editId="370FC95E">
             <wp:extent cx="2695951" cy="1724266"/>
             <wp:effectExtent l="0" t="0" r="0" b="9525"/>
-            <wp:docPr id="12" name="Picture 12" descr="Text&#10;&#10;Description automatically generated"/>
+            <wp:docPr id="12" name="Picture 12" descr="Player class in C++"/>
             <wp:cNvGraphicFramePr>
               <a:graphicFrameLocks xmlns:a="http://schemas.openxmlformats.org/drawingml/2006/main" noChangeAspect="1"/>
             </wp:cNvGraphicFramePr>
@@ -1539,7 +1480,7 @@
               <a:graphicData uri="http://schemas.openxmlformats.org/drawingml/2006/picture">
                 <pic:pic xmlns:pic="http://schemas.openxmlformats.org/drawingml/2006/picture">
                   <pic:nvPicPr>
-                    <pic:cNvPr id="12" name="Picture 12" descr="Text&#10;&#10;Description automatically generated"/>
+                    <pic:cNvPr id="12" name="Picture 12" descr="Player class in C++"/>
                     <pic:cNvPicPr/>
                   </pic:nvPicPr>
                   <pic:blipFill>
@@ -1619,10 +1560,10 @@
         </w:rPr>
         <w:lastRenderedPageBreak/>
         <w:drawing>
-          <wp:inline distT="0" distB="0" distL="0" distR="0" wp14:anchorId="24BF47A6" wp14:editId="592C6D64">
+          <wp:inline distT="0" distB="0" distL="0" distR="0" wp14:anchorId="24BF47A6" wp14:editId="1D6A7E35">
             <wp:extent cx="4143953" cy="2810267"/>
             <wp:effectExtent l="0" t="0" r="9525" b="9525"/>
-            <wp:docPr id="13" name="Picture 13" descr="Text&#10;&#10;Description automatically generated"/>
+            <wp:docPr id="13" name="Picture 13" descr="C++ Test"/>
             <wp:cNvGraphicFramePr>
               <a:graphicFrameLocks xmlns:a="http://schemas.openxmlformats.org/drawingml/2006/main" noChangeAspect="1"/>
             </wp:cNvGraphicFramePr>
@@ -1630,7 +1571,7 @@
               <a:graphicData uri="http://schemas.openxmlformats.org/drawingml/2006/picture">
                 <pic:pic xmlns:pic="http://schemas.openxmlformats.org/drawingml/2006/picture">
                   <pic:nvPicPr>
-                    <pic:cNvPr id="13" name="Picture 13" descr="Text&#10;&#10;Description automatically generated"/>
+                    <pic:cNvPr id="13" name="Picture 13" descr="C++ Test"/>
                     <pic:cNvPicPr/>
                   </pic:nvPicPr>
                   <pic:blipFill>
@@ -1669,7 +1610,23 @@
           <w:iCs/>
           <w:lang w:val="en-US"/>
         </w:rPr>
-        <w:t>CPP Test</w:t>
+        <w:t>C</w:t>
+      </w:r>
+      <w:r>
+        <w:rPr>
+          <w:i/>
+          <w:iCs/>
+          <w:lang w:val="en-US"/>
+        </w:rPr>
+        <w:t>++</w:t>
+      </w:r>
+      <w:r>
+        <w:rPr>
+          <w:i/>
+          <w:iCs/>
+          <w:lang w:val="en-US"/>
+        </w:rPr>
+        <w:t xml:space="preserve"> Test</w:t>
       </w:r>
     </w:p>
     <w:p>
@@ -1683,10 +1640,10 @@
           <w:lang w:val="en-US"/>
         </w:rPr>
         <w:drawing>
-          <wp:inline distT="0" distB="0" distL="0" distR="0" wp14:anchorId="37D6319A" wp14:editId="218367E8">
+          <wp:inline distT="0" distB="0" distL="0" distR="0" wp14:anchorId="37D6319A" wp14:editId="272DAD8D">
             <wp:extent cx="5731510" cy="3999230"/>
             <wp:effectExtent l="0" t="0" r="2540" b="1270"/>
-            <wp:docPr id="14" name="Picture 14" descr="Text&#10;&#10;Description automatically generated"/>
+            <wp:docPr id="14" name="Picture 14" descr="Lua Test, comments are to keep track of the stack"/>
             <wp:cNvGraphicFramePr>
               <a:graphicFrameLocks xmlns:a="http://schemas.openxmlformats.org/drawingml/2006/main" noChangeAspect="1"/>
             </wp:cNvGraphicFramePr>
@@ -1694,7 +1651,7 @@
               <a:graphicData uri="http://schemas.openxmlformats.org/drawingml/2006/picture">
                 <pic:pic xmlns:pic="http://schemas.openxmlformats.org/drawingml/2006/picture">
                   <pic:nvPicPr>
-                    <pic:cNvPr id="14" name="Picture 14" descr="Text&#10;&#10;Description automatically generated"/>
+                    <pic:cNvPr id="14" name="Picture 14" descr="Lua Test, comments are to keep track of the stack"/>
                     <pic:cNvPicPr/>
                   </pic:nvPicPr>
                   <pic:blipFill>
@@ -1733,7 +1690,23 @@
           <w:iCs/>
           <w:lang w:val="en-US"/>
         </w:rPr>
-        <w:t>Lua Test, comments to keep track of the stack</w:t>
+        <w:t xml:space="preserve">Lua Test, comments </w:t>
+      </w:r>
+      <w:r>
+        <w:rPr>
+          <w:i/>
+          <w:iCs/>
+          <w:lang w:val="en-US"/>
+        </w:rPr>
+        <w:t xml:space="preserve">are </w:t>
+      </w:r>
+      <w:r>
+        <w:rPr>
+          <w:i/>
+          <w:iCs/>
+          <w:lang w:val="en-US"/>
+        </w:rPr>
+        <w:t>to keep track of the stack</w:t>
       </w:r>
     </w:p>
     <w:p>
@@ -1863,7 +1836,7 @@
           <w:noProof/>
         </w:rPr>
         <w:drawing>
-          <wp:inline distT="0" distB="0" distL="0" distR="0" wp14:anchorId="7515B2BF" wp14:editId="5C7751D4">
+          <wp:inline distT="0" distB="0" distL="0" distR="0" wp14:anchorId="7515B2BF" wp14:editId="59EF4E14">
             <wp:extent cx="4473388" cy="2743200"/>
             <wp:effectExtent l="0" t="0" r="3810" b="0"/>
             <wp:docPr id="16" name="Chart 16">
@@ -2137,6 +2110,374 @@
           <w:lang w:val="en-US"/>
         </w:rPr>
         <w:t xml:space="preserve"> </w:t>
+      </w:r>
+      <w:r>
+        <w:rPr>
+          <w:lang w:val="en-US"/>
+        </w:rPr>
+        <w:t xml:space="preserve"> </w:t>
+      </w:r>
+    </w:p>
+    <w:p>
+      <w:pPr>
+        <w:rPr>
+          <w:lang w:val="en-US"/>
+        </w:rPr>
+      </w:pPr>
+      <w:r>
+        <w:rPr>
+          <w:lang w:val="en-US"/>
+        </w:rPr>
+        <w:drawing>
+          <wp:anchor distT="0" distB="0" distL="114300" distR="114300" simplePos="0" relativeHeight="251659264" behindDoc="0" locked="0" layoutInCell="1" allowOverlap="1" wp14:anchorId="1272A4C7" wp14:editId="132D069E">
+            <wp:simplePos x="0" y="0"/>
+            <wp:positionH relativeFrom="page">
+              <wp:posOffset>3407410</wp:posOffset>
+            </wp:positionH>
+            <wp:positionV relativeFrom="paragraph">
+              <wp:posOffset>274320</wp:posOffset>
+            </wp:positionV>
+            <wp:extent cx="4016375" cy="3157855"/>
+            <wp:effectExtent l="0" t="0" r="3175" b="4445"/>
+            <wp:wrapSquare wrapText="bothSides"/>
+            <wp:docPr id="21" name="Picture 21" descr="Function Test"/>
+            <wp:cNvGraphicFramePr>
+              <a:graphicFrameLocks xmlns:a="http://schemas.openxmlformats.org/drawingml/2006/main" noChangeAspect="1"/>
+            </wp:cNvGraphicFramePr>
+            <a:graphic xmlns:a="http://schemas.openxmlformats.org/drawingml/2006/main">
+              <a:graphicData uri="http://schemas.openxmlformats.org/drawingml/2006/picture">
+                <pic:pic xmlns:pic="http://schemas.openxmlformats.org/drawingml/2006/picture">
+                  <pic:nvPicPr>
+                    <pic:cNvPr id="21" name="Picture 21" descr="Function Test"/>
+                    <pic:cNvPicPr/>
+                  </pic:nvPicPr>
+                  <pic:blipFill>
+                    <a:blip r:embed="rId24">
+                      <a:extLst>
+                        <a:ext uri="{28A0092B-C50C-407E-A947-70E740481C1C}">
+                          <a14:useLocalDpi xmlns:a14="http://schemas.microsoft.com/office/drawing/2010/main" val="0"/>
+                        </a:ext>
+                      </a:extLst>
+                    </a:blip>
+                    <a:stretch>
+                      <a:fillRect/>
+                    </a:stretch>
+                  </pic:blipFill>
+                  <pic:spPr>
+                    <a:xfrm>
+                      <a:off x="0" y="0"/>
+                      <a:ext cx="4016375" cy="3157855"/>
+                    </a:xfrm>
+                    <a:prstGeom prst="rect">
+                      <a:avLst/>
+                    </a:prstGeom>
+                  </pic:spPr>
+                </pic:pic>
+              </a:graphicData>
+            </a:graphic>
+            <wp14:sizeRelH relativeFrom="margin">
+              <wp14:pctWidth>0</wp14:pctWidth>
+            </wp14:sizeRelH>
+            <wp14:sizeRelV relativeFrom="margin">
+              <wp14:pctHeight>0</wp14:pctHeight>
+            </wp14:sizeRelV>
+          </wp:anchor>
+        </w:drawing>
+      </w:r>
+    </w:p>
+    <w:p>
+      <w:pPr>
+        <w:rPr>
+          <w:lang w:val="en-US"/>
+        </w:rPr>
+      </w:pPr>
+      <w:r>
+        <w:rPr>
+          <w:lang w:val="en-US"/>
+        </w:rPr>
+        <w:drawing>
+          <wp:inline distT="0" distB="0" distL="0" distR="0" wp14:anchorId="55139912" wp14:editId="51B97C91">
+            <wp:extent cx="2314898" cy="1076475"/>
+            <wp:effectExtent l="0" t="0" r="9525" b="9525"/>
+            <wp:docPr id="19" name="Picture 19" descr="Calling C++ functions in Lua">
+              <a:extLst xmlns:a="http://schemas.openxmlformats.org/drawingml/2006/main">
+                <a:ext uri="{C183D7F6-B498-43B3-948B-1728B52AA6E4}">
+                  <adec:decorative xmlns:adec="http://schemas.microsoft.com/office/drawing/2017/decorative" val="0"/>
+                </a:ext>
+              </a:extLst>
+            </wp:docPr>
+            <wp:cNvGraphicFramePr>
+              <a:graphicFrameLocks xmlns:a="http://schemas.openxmlformats.org/drawingml/2006/main" noChangeAspect="1"/>
+            </wp:cNvGraphicFramePr>
+            <a:graphic xmlns:a="http://schemas.openxmlformats.org/drawingml/2006/main">
+              <a:graphicData uri="http://schemas.openxmlformats.org/drawingml/2006/picture">
+                <pic:pic xmlns:pic="http://schemas.openxmlformats.org/drawingml/2006/picture">
+                  <pic:nvPicPr>
+                    <pic:cNvPr id="19" name="Picture 19" descr="Calling C++ functions in Lua">
+                      <a:extLst>
+                        <a:ext uri="{C183D7F6-B498-43B3-948B-1728B52AA6E4}">
+                          <adec:decorative xmlns:adec="http://schemas.microsoft.com/office/drawing/2017/decorative" val="0"/>
+                        </a:ext>
+                      </a:extLst>
+                    </pic:cNvPr>
+                    <pic:cNvPicPr/>
+                  </pic:nvPicPr>
+                  <pic:blipFill>
+                    <a:blip r:embed="rId25"/>
+                    <a:stretch>
+                      <a:fillRect/>
+                    </a:stretch>
+                  </pic:blipFill>
+                  <pic:spPr>
+                    <a:xfrm>
+                      <a:off x="0" y="0"/>
+                      <a:ext cx="2314898" cy="1076475"/>
+                    </a:xfrm>
+                    <a:prstGeom prst="rect">
+                      <a:avLst/>
+                    </a:prstGeom>
+                  </pic:spPr>
+                </pic:pic>
+              </a:graphicData>
+            </a:graphic>
+          </wp:inline>
+        </w:drawing>
+      </w:r>
+      <w:r>
+        <w:rPr>
+          <w:noProof/>
+        </w:rPr>
+        <w:t xml:space="preserve"> </w:t>
+      </w:r>
+    </w:p>
+    <w:p>
+      <w:pPr>
+        <w:ind w:left="720"/>
+        <w:rPr>
+          <w:i/>
+          <w:iCs/>
+          <w:lang w:val="en-US"/>
+        </w:rPr>
+      </w:pPr>
+      <w:r>
+        <w:rPr>
+          <w:lang w:val="en-US"/>
+        </w:rPr>
+        <w:drawing>
+          <wp:anchor distT="0" distB="0" distL="114300" distR="114300" simplePos="0" relativeHeight="251660288" behindDoc="0" locked="0" layoutInCell="1" allowOverlap="1" wp14:anchorId="00043D11" wp14:editId="4868EB42">
+            <wp:simplePos x="0" y="0"/>
+            <wp:positionH relativeFrom="margin">
+              <wp:align>left</wp:align>
+            </wp:positionH>
+            <wp:positionV relativeFrom="paragraph">
+              <wp:posOffset>414655</wp:posOffset>
+            </wp:positionV>
+            <wp:extent cx="2371725" cy="885825"/>
+            <wp:effectExtent l="0" t="0" r="9525" b="9525"/>
+            <wp:wrapSquare wrapText="bothSides"/>
+            <wp:docPr id="20" name="Picture 20" descr="C++ function"/>
+            <wp:cNvGraphicFramePr>
+              <a:graphicFrameLocks xmlns:a="http://schemas.openxmlformats.org/drawingml/2006/main" noChangeAspect="1"/>
+            </wp:cNvGraphicFramePr>
+            <a:graphic xmlns:a="http://schemas.openxmlformats.org/drawingml/2006/main">
+              <a:graphicData uri="http://schemas.openxmlformats.org/drawingml/2006/picture">
+                <pic:pic xmlns:pic="http://schemas.openxmlformats.org/drawingml/2006/picture">
+                  <pic:nvPicPr>
+                    <pic:cNvPr id="20" name="Picture 20" descr="C++ function"/>
+                    <pic:cNvPicPr/>
+                  </pic:nvPicPr>
+                  <pic:blipFill>
+                    <a:blip r:embed="rId26">
+                      <a:extLst>
+                        <a:ext uri="{28A0092B-C50C-407E-A947-70E740481C1C}">
+                          <a14:useLocalDpi xmlns:a14="http://schemas.microsoft.com/office/drawing/2010/main" val="0"/>
+                        </a:ext>
+                      </a:extLst>
+                    </a:blip>
+                    <a:stretch>
+                      <a:fillRect/>
+                    </a:stretch>
+                  </pic:blipFill>
+                  <pic:spPr>
+                    <a:xfrm>
+                      <a:off x="0" y="0"/>
+                      <a:ext cx="2371725" cy="885825"/>
+                    </a:xfrm>
+                    <a:prstGeom prst="rect">
+                      <a:avLst/>
+                    </a:prstGeom>
+                  </pic:spPr>
+                </pic:pic>
+              </a:graphicData>
+            </a:graphic>
+          </wp:anchor>
+        </w:drawing>
+      </w:r>
+      <w:r>
+        <w:rPr>
+          <w:i/>
+          <w:iCs/>
+          <w:lang w:val="en-US"/>
+        </w:rPr>
+        <w:t>Calling C++ function in Lua</w:t>
+      </w:r>
+      <w:r>
+        <w:rPr>
+          <w:i/>
+          <w:iCs/>
+          <w:lang w:val="en-US"/>
+        </w:rPr>
+        <w:tab/>
+      </w:r>
+      <w:r>
+        <w:rPr>
+          <w:i/>
+          <w:iCs/>
+          <w:lang w:val="en-US"/>
+        </w:rPr>
+        <w:tab/>
+      </w:r>
+      <w:r>
+        <w:rPr>
+          <w:i/>
+          <w:iCs/>
+          <w:lang w:val="en-US"/>
+        </w:rPr>
+        <w:tab/>
+      </w:r>
+    </w:p>
+    <w:p>
+      <w:pPr>
+        <w:ind w:left="720"/>
+        <w:rPr>
+          <w:i/>
+          <w:iCs/>
+          <w:lang w:val="en-US"/>
+        </w:rPr>
+      </w:pPr>
+      <w:r>
+        <w:rPr>
+          <w:i/>
+          <w:iCs/>
+          <w:lang w:val="en-US"/>
+        </w:rPr>
+        <w:t>C++</w:t>
+      </w:r>
+      <w:r>
+        <w:rPr>
+          <w:i/>
+          <w:iCs/>
+          <w:lang w:val="en-US"/>
+        </w:rPr>
+        <w:t xml:space="preserve"> function</w:t>
+      </w:r>
+    </w:p>
+    <w:p>
+      <w:pPr>
+        <w:rPr>
+          <w:i/>
+          <w:iCs/>
+          <w:lang w:val="en-US"/>
+        </w:rPr>
+      </w:pPr>
+    </w:p>
+    <w:p>
+      <w:pPr>
+        <w:rPr>
+          <w:lang w:val="en-US"/>
+        </w:rPr>
+      </w:pPr>
+    </w:p>
+    <w:p>
+      <w:pPr>
+        <w:rPr>
+          <w:i/>
+          <w:iCs/>
+          <w:lang w:val="en-US"/>
+        </w:rPr>
+      </w:pPr>
+      <w:r>
+        <w:rPr>
+          <w:noProof/>
+        </w:rPr>
+        <w:drawing>
+          <wp:inline distT="0" distB="0" distL="0" distR="0" wp14:anchorId="1E26F49C" wp14:editId="674C44FD">
+            <wp:extent cx="4572000" cy="2743200"/>
+            <wp:effectExtent l="0" t="0" r="0" b="0"/>
+            <wp:docPr id="22" name="Chart 22">
+              <a:extLst xmlns:a="http://schemas.openxmlformats.org/drawingml/2006/main">
+                <a:ext uri="{FF2B5EF4-FFF2-40B4-BE49-F238E27FC236}">
+                  <a16:creationId xmlns:a16="http://schemas.microsoft.com/office/drawing/2014/main" id="{38262F2A-BD01-4CB0-9F22-CC214F4F83A8}"/>
+                </a:ext>
+              </a:extLst>
+            </wp:docPr>
+            <wp:cNvGraphicFramePr/>
+            <a:graphic xmlns:a="http://schemas.openxmlformats.org/drawingml/2006/main">
+              <a:graphicData uri="http://schemas.openxmlformats.org/drawingml/2006/chart">
+                <c:chart xmlns:c="http://schemas.openxmlformats.org/drawingml/2006/chart" xmlns:r="http://schemas.openxmlformats.org/officeDocument/2006/relationships" r:id="rId27"/>
+              </a:graphicData>
+            </a:graphic>
+          </wp:inline>
+        </w:drawing>
+      </w:r>
+    </w:p>
+    <w:p>
+      <w:pPr>
+        <w:rPr>
+          <w:lang w:val="en-US"/>
+        </w:rPr>
+      </w:pPr>
+      <w:r>
+        <w:rPr>
+          <w:lang w:val="en-US"/>
+        </w:rPr>
+        <w:t xml:space="preserve">Just like with the other tests the Lua test is significantly slower than the C++ one. </w:t>
+      </w:r>
+      <w:r>
+        <w:rPr>
+          <w:lang w:val="en-US"/>
+        </w:rPr>
+        <w:t>Once again however I do think that this is for most game development purposes not super significant</w:t>
+      </w:r>
+      <w:r>
+        <w:rPr>
+          <w:lang w:val="en-US"/>
+        </w:rPr>
+        <w:t>. Taking 40893 nanoseconds translates to 0.00004 seconds for 1000 C++ function calls which should be fast enough for most things.</w:t>
+      </w:r>
+    </w:p>
+    <w:p>
+      <w:pPr>
+        <w:rPr>
+          <w:lang w:val="en-US"/>
+        </w:rPr>
+      </w:pPr>
+    </w:p>
+    <w:p>
+      <w:pPr>
+        <w:pStyle w:val="Heading1"/>
+        <w:rPr>
+          <w:lang w:val="en-US"/>
+        </w:rPr>
+      </w:pPr>
+      <w:r>
+        <w:rPr>
+          <w:lang w:val="en-US"/>
+        </w:rPr>
+        <w:t>Conclusion</w:t>
+      </w:r>
+    </w:p>
+    <w:p>
+      <w:pPr>
+        <w:rPr>
+          <w:lang w:val="en-US"/>
+        </w:rPr>
+      </w:pPr>
+      <w:r>
+        <w:rPr>
+          <w:lang w:val="en-US"/>
+        </w:rPr>
+        <w:t xml:space="preserve">Even though Lua is considerably slower than C++ it does not really matter enough for game development, only if you start doing heavy simulations and mathematical problems via Lua you run into issues. </w:t>
       </w:r>
       <w:r>
         <w:rPr>
@@ -2601,7 +2942,6 @@
   <w:style w:type="character" w:default="1" w:styleId="DefaultParagraphFont">
     <w:name w:val="Default Paragraph Font"/>
     <w:uiPriority w:val="1"/>
-    <w:semiHidden/>
     <w:unhideWhenUsed/>
   </w:style>
   <w:style w:type="table" w:default="1" w:styleId="TableNormal">
@@ -5456,6 +5796,403 @@
 </c:chartSpace>
 </file>
 
+<file path=word/charts/chart6.xml><?xml version="1.0" encoding="utf-8"?>
+<c:chartSpace xmlns:c="http://schemas.openxmlformats.org/drawingml/2006/chart" xmlns:a="http://schemas.openxmlformats.org/drawingml/2006/main" xmlns:r="http://schemas.openxmlformats.org/officeDocument/2006/relationships" xmlns:c16r2="http://schemas.microsoft.com/office/drawing/2015/06/chart">
+  <c:date1904 val="0"/>
+  <c:lang val="en-US"/>
+  <c:roundedCorners val="0"/>
+  <mc:AlternateContent xmlns:mc="http://schemas.openxmlformats.org/markup-compatibility/2006">
+    <mc:Choice xmlns:c14="http://schemas.microsoft.com/office/drawing/2007/8/2/chart" Requires="c14">
+      <c14:style val="102"/>
+    </mc:Choice>
+    <mc:Fallback>
+      <c:style val="2"/>
+    </mc:Fallback>
+  </mc:AlternateContent>
+  <c:chart>
+    <c:title>
+      <c:tx>
+        <c:rich>
+          <a:bodyPr rot="0" spcFirstLastPara="1" vertOverflow="ellipsis" vert="horz" wrap="square" anchor="ctr" anchorCtr="1"/>
+          <a:lstStyle/>
+          <a:p>
+            <a:pPr>
+              <a:defRPr sz="1400" b="0" i="0" u="none" strike="noStrike" kern="1200" spc="0" baseline="0">
+                <a:solidFill>
+                  <a:schemeClr val="tx1">
+                    <a:lumMod val="65000"/>
+                    <a:lumOff val="35000"/>
+                  </a:schemeClr>
+                </a:solidFill>
+                <a:latin typeface="+mn-lt"/>
+                <a:ea typeface="+mn-ea"/>
+                <a:cs typeface="+mn-cs"/>
+              </a:defRPr>
+            </a:pPr>
+            <a:r>
+              <a:rPr lang="en-GB"/>
+              <a:t>Average Duration</a:t>
+            </a:r>
+            <a:r>
+              <a:rPr lang="en-GB" baseline="0"/>
+              <a:t> in NanoSeconds</a:t>
+            </a:r>
+            <a:endParaRPr lang="en-GB"/>
+          </a:p>
+        </c:rich>
+      </c:tx>
+      <c:overlay val="0"/>
+      <c:spPr>
+        <a:noFill/>
+        <a:ln>
+          <a:noFill/>
+        </a:ln>
+        <a:effectLst/>
+      </c:spPr>
+      <c:txPr>
+        <a:bodyPr rot="0" spcFirstLastPara="1" vertOverflow="ellipsis" vert="horz" wrap="square" anchor="ctr" anchorCtr="1"/>
+        <a:lstStyle/>
+        <a:p>
+          <a:pPr>
+            <a:defRPr sz="1400" b="0" i="0" u="none" strike="noStrike" kern="1200" spc="0" baseline="0">
+              <a:solidFill>
+                <a:schemeClr val="tx1">
+                  <a:lumMod val="65000"/>
+                  <a:lumOff val="35000"/>
+                </a:schemeClr>
+              </a:solidFill>
+              <a:latin typeface="+mn-lt"/>
+              <a:ea typeface="+mn-ea"/>
+              <a:cs typeface="+mn-cs"/>
+            </a:defRPr>
+          </a:pPr>
+          <a:endParaRPr lang="en-US"/>
+        </a:p>
+      </c:txPr>
+    </c:title>
+    <c:autoTitleDeleted val="0"/>
+    <c:plotArea>
+      <c:layout/>
+      <c:barChart>
+        <c:barDir val="col"/>
+        <c:grouping val="clustered"/>
+        <c:varyColors val="0"/>
+        <c:ser>
+          <c:idx val="0"/>
+          <c:order val="0"/>
+          <c:tx>
+            <c:strRef>
+              <c:f>Sheet1!$B$1</c:f>
+              <c:strCache>
+                <c:ptCount val="1"/>
+                <c:pt idx="0">
+                  <c:v>average</c:v>
+                </c:pt>
+              </c:strCache>
+            </c:strRef>
+          </c:tx>
+          <c:spPr>
+            <a:solidFill>
+              <a:schemeClr val="accent1"/>
+            </a:solidFill>
+            <a:ln>
+              <a:noFill/>
+            </a:ln>
+            <a:effectLst/>
+          </c:spPr>
+          <c:invertIfNegative val="0"/>
+          <c:cat>
+            <c:strRef>
+              <c:f>Sheet1!$A$2:$A$3</c:f>
+              <c:strCache>
+                <c:ptCount val="2"/>
+                <c:pt idx="0">
+                  <c:v>cpp</c:v>
+                </c:pt>
+                <c:pt idx="1">
+                  <c:v>lua</c:v>
+                </c:pt>
+              </c:strCache>
+            </c:strRef>
+          </c:cat>
+          <c:val>
+            <c:numRef>
+              <c:f>Sheet1!$B$2:$B$3</c:f>
+              <c:numCache>
+                <c:formatCode>General</c:formatCode>
+                <c:ptCount val="2"/>
+                <c:pt idx="0">
+                  <c:v>1485</c:v>
+                </c:pt>
+                <c:pt idx="1">
+                  <c:v>40893</c:v>
+                </c:pt>
+              </c:numCache>
+            </c:numRef>
+          </c:val>
+          <c:extLst>
+            <c:ext xmlns:c16="http://schemas.microsoft.com/office/drawing/2014/chart" uri="{C3380CC4-5D6E-409C-BE32-E72D297353CC}">
+              <c16:uniqueId val="{00000000-086A-4DC4-9519-613DDB40777D}"/>
+            </c:ext>
+          </c:extLst>
+        </c:ser>
+        <c:dLbls>
+          <c:showLegendKey val="0"/>
+          <c:showVal val="0"/>
+          <c:showCatName val="0"/>
+          <c:showSerName val="0"/>
+          <c:showPercent val="0"/>
+          <c:showBubbleSize val="0"/>
+        </c:dLbls>
+        <c:gapWidth val="219"/>
+        <c:overlap val="-27"/>
+        <c:axId val="134669216"/>
+        <c:axId val="134667136"/>
+      </c:barChart>
+      <c:catAx>
+        <c:axId val="134669216"/>
+        <c:scaling>
+          <c:orientation val="minMax"/>
+        </c:scaling>
+        <c:delete val="0"/>
+        <c:axPos val="b"/>
+        <c:numFmt formatCode="General" sourceLinked="1"/>
+        <c:majorTickMark val="none"/>
+        <c:minorTickMark val="none"/>
+        <c:tickLblPos val="nextTo"/>
+        <c:spPr>
+          <a:noFill/>
+          <a:ln w="9525" cap="flat" cmpd="sng" algn="ctr">
+            <a:solidFill>
+              <a:schemeClr val="tx1">
+                <a:lumMod val="15000"/>
+                <a:lumOff val="85000"/>
+              </a:schemeClr>
+            </a:solidFill>
+            <a:round/>
+          </a:ln>
+          <a:effectLst/>
+        </c:spPr>
+        <c:txPr>
+          <a:bodyPr rot="-60000000" spcFirstLastPara="1" vertOverflow="ellipsis" vert="horz" wrap="square" anchor="ctr" anchorCtr="1"/>
+          <a:lstStyle/>
+          <a:p>
+            <a:pPr>
+              <a:defRPr sz="900" b="0" i="0" u="none" strike="noStrike" kern="1200" baseline="0">
+                <a:solidFill>
+                  <a:schemeClr val="tx1">
+                    <a:lumMod val="65000"/>
+                    <a:lumOff val="35000"/>
+                  </a:schemeClr>
+                </a:solidFill>
+                <a:latin typeface="+mn-lt"/>
+                <a:ea typeface="+mn-ea"/>
+                <a:cs typeface="+mn-cs"/>
+              </a:defRPr>
+            </a:pPr>
+            <a:endParaRPr lang="en-US"/>
+          </a:p>
+        </c:txPr>
+        <c:crossAx val="134667136"/>
+        <c:crosses val="autoZero"/>
+        <c:auto val="1"/>
+        <c:lblAlgn val="ctr"/>
+        <c:lblOffset val="100"/>
+        <c:noMultiLvlLbl val="0"/>
+      </c:catAx>
+      <c:valAx>
+        <c:axId val="134667136"/>
+        <c:scaling>
+          <c:orientation val="minMax"/>
+        </c:scaling>
+        <c:delete val="0"/>
+        <c:axPos val="l"/>
+        <c:majorGridlines>
+          <c:spPr>
+            <a:ln w="9525" cap="flat" cmpd="sng" algn="ctr">
+              <a:solidFill>
+                <a:schemeClr val="tx1">
+                  <a:lumMod val="15000"/>
+                  <a:lumOff val="85000"/>
+                </a:schemeClr>
+              </a:solidFill>
+              <a:round/>
+            </a:ln>
+            <a:effectLst/>
+          </c:spPr>
+        </c:majorGridlines>
+        <c:title>
+          <c:tx>
+            <c:rich>
+              <a:bodyPr rot="-5400000" spcFirstLastPara="1" vertOverflow="ellipsis" vert="horz" wrap="square" anchor="ctr" anchorCtr="1"/>
+              <a:lstStyle/>
+              <a:p>
+                <a:pPr>
+                  <a:defRPr sz="1000" b="0" i="0" u="none" strike="noStrike" kern="1200" baseline="0">
+                    <a:solidFill>
+                      <a:schemeClr val="tx1">
+                        <a:lumMod val="65000"/>
+                        <a:lumOff val="35000"/>
+                      </a:schemeClr>
+                    </a:solidFill>
+                    <a:latin typeface="+mn-lt"/>
+                    <a:ea typeface="+mn-ea"/>
+                    <a:cs typeface="+mn-cs"/>
+                  </a:defRPr>
+                </a:pPr>
+                <a:r>
+                  <a:rPr lang="en-GB"/>
+                  <a:t>NanoSeconds</a:t>
+                </a:r>
+              </a:p>
+            </c:rich>
+          </c:tx>
+          <c:overlay val="0"/>
+          <c:spPr>
+            <a:noFill/>
+            <a:ln>
+              <a:noFill/>
+            </a:ln>
+            <a:effectLst/>
+          </c:spPr>
+          <c:txPr>
+            <a:bodyPr rot="-5400000" spcFirstLastPara="1" vertOverflow="ellipsis" vert="horz" wrap="square" anchor="ctr" anchorCtr="1"/>
+            <a:lstStyle/>
+            <a:p>
+              <a:pPr>
+                <a:defRPr sz="1000" b="0" i="0" u="none" strike="noStrike" kern="1200" baseline="0">
+                  <a:solidFill>
+                    <a:schemeClr val="tx1">
+                      <a:lumMod val="65000"/>
+                      <a:lumOff val="35000"/>
+                    </a:schemeClr>
+                  </a:solidFill>
+                  <a:latin typeface="+mn-lt"/>
+                  <a:ea typeface="+mn-ea"/>
+                  <a:cs typeface="+mn-cs"/>
+                </a:defRPr>
+              </a:pPr>
+              <a:endParaRPr lang="en-US"/>
+            </a:p>
+          </c:txPr>
+        </c:title>
+        <c:numFmt formatCode="General" sourceLinked="1"/>
+        <c:majorTickMark val="none"/>
+        <c:minorTickMark val="none"/>
+        <c:tickLblPos val="nextTo"/>
+        <c:spPr>
+          <a:noFill/>
+          <a:ln>
+            <a:noFill/>
+          </a:ln>
+          <a:effectLst/>
+        </c:spPr>
+        <c:txPr>
+          <a:bodyPr rot="-60000000" spcFirstLastPara="1" vertOverflow="ellipsis" vert="horz" wrap="square" anchor="ctr" anchorCtr="1"/>
+          <a:lstStyle/>
+          <a:p>
+            <a:pPr>
+              <a:defRPr sz="900" b="0" i="0" u="none" strike="noStrike" kern="1200" baseline="0">
+                <a:solidFill>
+                  <a:schemeClr val="tx1">
+                    <a:lumMod val="65000"/>
+                    <a:lumOff val="35000"/>
+                  </a:schemeClr>
+                </a:solidFill>
+                <a:latin typeface="+mn-lt"/>
+                <a:ea typeface="+mn-ea"/>
+                <a:cs typeface="+mn-cs"/>
+              </a:defRPr>
+            </a:pPr>
+            <a:endParaRPr lang="en-US"/>
+          </a:p>
+        </c:txPr>
+        <c:crossAx val="134669216"/>
+        <c:crosses val="autoZero"/>
+        <c:crossBetween val="between"/>
+      </c:valAx>
+      <c:dTable>
+        <c:showHorzBorder val="1"/>
+        <c:showVertBorder val="1"/>
+        <c:showOutline val="1"/>
+        <c:showKeys val="1"/>
+        <c:spPr>
+          <a:noFill/>
+          <a:ln w="9525" cap="flat" cmpd="sng" algn="ctr">
+            <a:solidFill>
+              <a:schemeClr val="tx1">
+                <a:lumMod val="15000"/>
+                <a:lumOff val="85000"/>
+              </a:schemeClr>
+            </a:solidFill>
+            <a:round/>
+          </a:ln>
+          <a:effectLst/>
+        </c:spPr>
+        <c:txPr>
+          <a:bodyPr rot="0" spcFirstLastPara="1" vertOverflow="ellipsis" vert="horz" wrap="square" anchor="ctr" anchorCtr="1"/>
+          <a:lstStyle/>
+          <a:p>
+            <a:pPr rtl="0">
+              <a:defRPr sz="900" b="0" i="0" u="none" strike="noStrike" kern="1200" baseline="0">
+                <a:solidFill>
+                  <a:schemeClr val="tx1">
+                    <a:lumMod val="65000"/>
+                    <a:lumOff val="35000"/>
+                  </a:schemeClr>
+                </a:solidFill>
+                <a:latin typeface="+mn-lt"/>
+                <a:ea typeface="+mn-ea"/>
+                <a:cs typeface="+mn-cs"/>
+              </a:defRPr>
+            </a:pPr>
+            <a:endParaRPr lang="en-US"/>
+          </a:p>
+        </c:txPr>
+      </c:dTable>
+      <c:spPr>
+        <a:noFill/>
+        <a:ln>
+          <a:noFill/>
+        </a:ln>
+        <a:effectLst/>
+      </c:spPr>
+    </c:plotArea>
+    <c:plotVisOnly val="1"/>
+    <c:dispBlanksAs val="gap"/>
+    <c:showDLblsOverMax val="0"/>
+  </c:chart>
+  <c:spPr>
+    <a:solidFill>
+      <a:schemeClr val="bg1"/>
+    </a:solidFill>
+    <a:ln w="9525" cap="flat" cmpd="sng" algn="ctr">
+      <a:solidFill>
+        <a:schemeClr val="tx1">
+          <a:lumMod val="15000"/>
+          <a:lumOff val="85000"/>
+        </a:schemeClr>
+      </a:solidFill>
+      <a:round/>
+    </a:ln>
+    <a:effectLst/>
+  </c:spPr>
+  <c:txPr>
+    <a:bodyPr/>
+    <a:lstStyle/>
+    <a:p>
+      <a:pPr>
+        <a:defRPr/>
+      </a:pPr>
+      <a:endParaRPr lang="en-US"/>
+    </a:p>
+  </c:txPr>
+  <c:externalData r:id="rId3">
+    <c:autoUpdate val="0"/>
+  </c:externalData>
+</c:chartSpace>
+</file>
+
 <file path=word/charts/colors1.xml><?xml version="1.0" encoding="utf-8"?>
 <cs:colorStyle xmlns:cs="http://schemas.microsoft.com/office/drawing/2012/chartStyle" xmlns:a="http://schemas.openxmlformats.org/drawingml/2006/main" meth="cycle" id="10">
   <a:schemeClr val="accent1"/>
@@ -5656,6 +6393,46 @@
 </cs:colorStyle>
 </file>
 
+<file path=word/charts/colors6.xml><?xml version="1.0" encoding="utf-8"?>
+<cs:colorStyle xmlns:cs="http://schemas.microsoft.com/office/drawing/2012/chartStyle" xmlns:a="http://schemas.openxmlformats.org/drawingml/2006/main" meth="cycle" id="10">
+  <a:schemeClr val="accent1"/>
+  <a:schemeClr val="accent2"/>
+  <a:schemeClr val="accent3"/>
+  <a:schemeClr val="accent4"/>
+  <a:schemeClr val="accent5"/>
+  <a:schemeClr val="accent6"/>
+  <cs:variation/>
+  <cs:variation>
+    <a:lumMod val="60000"/>
+  </cs:variation>
+  <cs:variation>
+    <a:lumMod val="80000"/>
+    <a:lumOff val="20000"/>
+  </cs:variation>
+  <cs:variation>
+    <a:lumMod val="80000"/>
+  </cs:variation>
+  <cs:variation>
+    <a:lumMod val="60000"/>
+    <a:lumOff val="40000"/>
+  </cs:variation>
+  <cs:variation>
+    <a:lumMod val="50000"/>
+  </cs:variation>
+  <cs:variation>
+    <a:lumMod val="70000"/>
+    <a:lumOff val="30000"/>
+  </cs:variation>
+  <cs:variation>
+    <a:lumMod val="70000"/>
+  </cs:variation>
+  <cs:variation>
+    <a:lumMod val="50000"/>
+    <a:lumOff val="50000"/>
+  </cs:variation>
+</cs:colorStyle>
+</file>
+
 <file path=word/charts/style1.xml><?xml version="1.0" encoding="utf-8"?>
 <cs:chartStyle xmlns:cs="http://schemas.microsoft.com/office/drawing/2012/chartStyle" xmlns:a="http://schemas.openxmlformats.org/drawingml/2006/main" id="201">
   <cs:axisTitle>
@@ -7669,6 +8446,509 @@
 </file>
 
 <file path=word/charts/style5.xml><?xml version="1.0" encoding="utf-8"?>
+<cs:chartStyle xmlns:cs="http://schemas.microsoft.com/office/drawing/2012/chartStyle" xmlns:a="http://schemas.openxmlformats.org/drawingml/2006/main" id="201">
+  <cs:axisTitle>
+    <cs:lnRef idx="0"/>
+    <cs:fillRef idx="0"/>
+    <cs:effectRef idx="0"/>
+    <cs:fontRef idx="minor">
+      <a:schemeClr val="tx1">
+        <a:lumMod val="65000"/>
+        <a:lumOff val="35000"/>
+      </a:schemeClr>
+    </cs:fontRef>
+    <cs:defRPr sz="1000" kern="1200"/>
+  </cs:axisTitle>
+  <cs:categoryAxis>
+    <cs:lnRef idx="0"/>
+    <cs:fillRef idx="0"/>
+    <cs:effectRef idx="0"/>
+    <cs:fontRef idx="minor">
+      <a:schemeClr val="tx1">
+        <a:lumMod val="65000"/>
+        <a:lumOff val="35000"/>
+      </a:schemeClr>
+    </cs:fontRef>
+    <cs:spPr>
+      <a:ln w="9525" cap="flat" cmpd="sng" algn="ctr">
+        <a:solidFill>
+          <a:schemeClr val="tx1">
+            <a:lumMod val="15000"/>
+            <a:lumOff val="85000"/>
+          </a:schemeClr>
+        </a:solidFill>
+        <a:round/>
+      </a:ln>
+    </cs:spPr>
+    <cs:defRPr sz="900" kern="1200"/>
+  </cs:categoryAxis>
+  <cs:chartArea mods="allowNoFillOverride allowNoLineOverride">
+    <cs:lnRef idx="0"/>
+    <cs:fillRef idx="0"/>
+    <cs:effectRef idx="0"/>
+    <cs:fontRef idx="minor">
+      <a:schemeClr val="tx1"/>
+    </cs:fontRef>
+    <cs:spPr>
+      <a:solidFill>
+        <a:schemeClr val="bg1"/>
+      </a:solidFill>
+      <a:ln w="9525" cap="flat" cmpd="sng" algn="ctr">
+        <a:solidFill>
+          <a:schemeClr val="tx1">
+            <a:lumMod val="15000"/>
+            <a:lumOff val="85000"/>
+          </a:schemeClr>
+        </a:solidFill>
+        <a:round/>
+      </a:ln>
+    </cs:spPr>
+    <cs:defRPr sz="1000" kern="1200"/>
+  </cs:chartArea>
+  <cs:dataLabel>
+    <cs:lnRef idx="0"/>
+    <cs:fillRef idx="0"/>
+    <cs:effectRef idx="0"/>
+    <cs:fontRef idx="minor">
+      <a:schemeClr val="tx1">
+        <a:lumMod val="75000"/>
+        <a:lumOff val="25000"/>
+      </a:schemeClr>
+    </cs:fontRef>
+    <cs:defRPr sz="900" kern="1200"/>
+  </cs:dataLabel>
+  <cs:dataLabelCallout>
+    <cs:lnRef idx="0"/>
+    <cs:fillRef idx="0"/>
+    <cs:effectRef idx="0"/>
+    <cs:fontRef idx="minor">
+      <a:schemeClr val="dk1">
+        <a:lumMod val="65000"/>
+        <a:lumOff val="35000"/>
+      </a:schemeClr>
+    </cs:fontRef>
+    <cs:spPr>
+      <a:solidFill>
+        <a:schemeClr val="lt1"/>
+      </a:solidFill>
+      <a:ln>
+        <a:solidFill>
+          <a:schemeClr val="dk1">
+            <a:lumMod val="25000"/>
+            <a:lumOff val="75000"/>
+          </a:schemeClr>
+        </a:solidFill>
+      </a:ln>
+    </cs:spPr>
+    <cs:defRPr sz="900" kern="1200"/>
+    <cs:bodyPr rot="0" spcFirstLastPara="1" vertOverflow="clip" horzOverflow="clip" vert="horz" wrap="square" lIns="36576" tIns="18288" rIns="36576" bIns="18288" anchor="ctr" anchorCtr="1">
+      <a:spAutoFit/>
+    </cs:bodyPr>
+  </cs:dataLabelCallout>
+  <cs:dataPoint>
+    <cs:lnRef idx="0"/>
+    <cs:fillRef idx="1">
+      <cs:styleClr val="auto"/>
+    </cs:fillRef>
+    <cs:effectRef idx="0"/>
+    <cs:fontRef idx="minor">
+      <a:schemeClr val="tx1"/>
+    </cs:fontRef>
+  </cs:dataPoint>
+  <cs:dataPoint3D>
+    <cs:lnRef idx="0"/>
+    <cs:fillRef idx="1">
+      <cs:styleClr val="auto"/>
+    </cs:fillRef>
+    <cs:effectRef idx="0"/>
+    <cs:fontRef idx="minor">
+      <a:schemeClr val="tx1"/>
+    </cs:fontRef>
+  </cs:dataPoint3D>
+  <cs:dataPointLine>
+    <cs:lnRef idx="0">
+      <cs:styleClr val="auto"/>
+    </cs:lnRef>
+    <cs:fillRef idx="1"/>
+    <cs:effectRef idx="0"/>
+    <cs:fontRef idx="minor">
+      <a:schemeClr val="tx1"/>
+    </cs:fontRef>
+    <cs:spPr>
+      <a:ln w="28575" cap="rnd">
+        <a:solidFill>
+          <a:schemeClr val="phClr"/>
+        </a:solidFill>
+        <a:round/>
+      </a:ln>
+    </cs:spPr>
+  </cs:dataPointLine>
+  <cs:dataPointMarker>
+    <cs:lnRef idx="0">
+      <cs:styleClr val="auto"/>
+    </cs:lnRef>
+    <cs:fillRef idx="1">
+      <cs:styleClr val="auto"/>
+    </cs:fillRef>
+    <cs:effectRef idx="0"/>
+    <cs:fontRef idx="minor">
+      <a:schemeClr val="tx1"/>
+    </cs:fontRef>
+    <cs:spPr>
+      <a:ln w="9525">
+        <a:solidFill>
+          <a:schemeClr val="phClr"/>
+        </a:solidFill>
+      </a:ln>
+    </cs:spPr>
+  </cs:dataPointMarker>
+  <cs:dataPointMarkerLayout symbol="circle" size="5"/>
+  <cs:dataPointWireframe>
+    <cs:lnRef idx="0">
+      <cs:styleClr val="auto"/>
+    </cs:lnRef>
+    <cs:fillRef idx="1"/>
+    <cs:effectRef idx="0"/>
+    <cs:fontRef idx="minor">
+      <a:schemeClr val="tx1"/>
+    </cs:fontRef>
+    <cs:spPr>
+      <a:ln w="9525" cap="rnd">
+        <a:solidFill>
+          <a:schemeClr val="phClr"/>
+        </a:solidFill>
+        <a:round/>
+      </a:ln>
+    </cs:spPr>
+  </cs:dataPointWireframe>
+  <cs:dataTable>
+    <cs:lnRef idx="0"/>
+    <cs:fillRef idx="0"/>
+    <cs:effectRef idx="0"/>
+    <cs:fontRef idx="minor">
+      <a:schemeClr val="tx1">
+        <a:lumMod val="65000"/>
+        <a:lumOff val="35000"/>
+      </a:schemeClr>
+    </cs:fontRef>
+    <cs:spPr>
+      <a:noFill/>
+      <a:ln w="9525" cap="flat" cmpd="sng" algn="ctr">
+        <a:solidFill>
+          <a:schemeClr val="tx1">
+            <a:lumMod val="15000"/>
+            <a:lumOff val="85000"/>
+          </a:schemeClr>
+        </a:solidFill>
+        <a:round/>
+      </a:ln>
+    </cs:spPr>
+    <cs:defRPr sz="900" kern="1200"/>
+  </cs:dataTable>
+  <cs:downBar>
+    <cs:lnRef idx="0"/>
+    <cs:fillRef idx="0"/>
+    <cs:effectRef idx="0"/>
+    <cs:fontRef idx="minor">
+      <a:schemeClr val="dk1"/>
+    </cs:fontRef>
+    <cs:spPr>
+      <a:solidFill>
+        <a:schemeClr val="dk1">
+          <a:lumMod val="65000"/>
+          <a:lumOff val="35000"/>
+        </a:schemeClr>
+      </a:solidFill>
+      <a:ln w="9525">
+        <a:solidFill>
+          <a:schemeClr val="tx1">
+            <a:lumMod val="65000"/>
+            <a:lumOff val="35000"/>
+          </a:schemeClr>
+        </a:solidFill>
+      </a:ln>
+    </cs:spPr>
+  </cs:downBar>
+  <cs:dropLine>
+    <cs:lnRef idx="0"/>
+    <cs:fillRef idx="0"/>
+    <cs:effectRef idx="0"/>
+    <cs:fontRef idx="minor">
+      <a:schemeClr val="tx1"/>
+    </cs:fontRef>
+    <cs:spPr>
+      <a:ln w="9525" cap="flat" cmpd="sng" algn="ctr">
+        <a:solidFill>
+          <a:schemeClr val="tx1">
+            <a:lumMod val="35000"/>
+            <a:lumOff val="65000"/>
+          </a:schemeClr>
+        </a:solidFill>
+        <a:round/>
+      </a:ln>
+    </cs:spPr>
+  </cs:dropLine>
+  <cs:errorBar>
+    <cs:lnRef idx="0"/>
+    <cs:fillRef idx="0"/>
+    <cs:effectRef idx="0"/>
+    <cs:fontRef idx="minor">
+      <a:schemeClr val="tx1"/>
+    </cs:fontRef>
+    <cs:spPr>
+      <a:ln w="9525" cap="flat" cmpd="sng" algn="ctr">
+        <a:solidFill>
+          <a:schemeClr val="tx1">
+            <a:lumMod val="65000"/>
+            <a:lumOff val="35000"/>
+          </a:schemeClr>
+        </a:solidFill>
+        <a:round/>
+      </a:ln>
+    </cs:spPr>
+  </cs:errorBar>
+  <cs:floor>
+    <cs:lnRef idx="0"/>
+    <cs:fillRef idx="0"/>
+    <cs:effectRef idx="0"/>
+    <cs:fontRef idx="minor">
+      <a:schemeClr val="tx1"/>
+    </cs:fontRef>
+    <cs:spPr>
+      <a:noFill/>
+      <a:ln>
+        <a:noFill/>
+      </a:ln>
+    </cs:spPr>
+  </cs:floor>
+  <cs:gridlineMajor>
+    <cs:lnRef idx="0"/>
+    <cs:fillRef idx="0"/>
+    <cs:effectRef idx="0"/>
+    <cs:fontRef idx="minor">
+      <a:schemeClr val="tx1"/>
+    </cs:fontRef>
+    <cs:spPr>
+      <a:ln w="9525" cap="flat" cmpd="sng" algn="ctr">
+        <a:solidFill>
+          <a:schemeClr val="tx1">
+            <a:lumMod val="15000"/>
+            <a:lumOff val="85000"/>
+          </a:schemeClr>
+        </a:solidFill>
+        <a:round/>
+      </a:ln>
+    </cs:spPr>
+  </cs:gridlineMajor>
+  <cs:gridlineMinor>
+    <cs:lnRef idx="0"/>
+    <cs:fillRef idx="0"/>
+    <cs:effectRef idx="0"/>
+    <cs:fontRef idx="minor">
+      <a:schemeClr val="tx1"/>
+    </cs:fontRef>
+    <cs:spPr>
+      <a:ln w="9525" cap="flat" cmpd="sng" algn="ctr">
+        <a:solidFill>
+          <a:schemeClr val="tx1">
+            <a:lumMod val="5000"/>
+            <a:lumOff val="95000"/>
+          </a:schemeClr>
+        </a:solidFill>
+        <a:round/>
+      </a:ln>
+    </cs:spPr>
+  </cs:gridlineMinor>
+  <cs:hiLoLine>
+    <cs:lnRef idx="0"/>
+    <cs:fillRef idx="0"/>
+    <cs:effectRef idx="0"/>
+    <cs:fontRef idx="minor">
+      <a:schemeClr val="tx1"/>
+    </cs:fontRef>
+    <cs:spPr>
+      <a:ln w="9525" cap="flat" cmpd="sng" algn="ctr">
+        <a:solidFill>
+          <a:schemeClr val="tx1">
+            <a:lumMod val="75000"/>
+            <a:lumOff val="25000"/>
+          </a:schemeClr>
+        </a:solidFill>
+        <a:round/>
+      </a:ln>
+    </cs:spPr>
+  </cs:hiLoLine>
+  <cs:leaderLine>
+    <cs:lnRef idx="0"/>
+    <cs:fillRef idx="0"/>
+    <cs:effectRef idx="0"/>
+    <cs:fontRef idx="minor">
+      <a:schemeClr val="tx1"/>
+    </cs:fontRef>
+    <cs:spPr>
+      <a:ln w="9525" cap="flat" cmpd="sng" algn="ctr">
+        <a:solidFill>
+          <a:schemeClr val="tx1">
+            <a:lumMod val="35000"/>
+            <a:lumOff val="65000"/>
+          </a:schemeClr>
+        </a:solidFill>
+        <a:round/>
+      </a:ln>
+    </cs:spPr>
+  </cs:leaderLine>
+  <cs:legend>
+    <cs:lnRef idx="0"/>
+    <cs:fillRef idx="0"/>
+    <cs:effectRef idx="0"/>
+    <cs:fontRef idx="minor">
+      <a:schemeClr val="tx1">
+        <a:lumMod val="65000"/>
+        <a:lumOff val="35000"/>
+      </a:schemeClr>
+    </cs:fontRef>
+    <cs:defRPr sz="900" kern="1200"/>
+  </cs:legend>
+  <cs:plotArea mods="allowNoFillOverride allowNoLineOverride">
+    <cs:lnRef idx="0"/>
+    <cs:fillRef idx="0"/>
+    <cs:effectRef idx="0"/>
+    <cs:fontRef idx="minor">
+      <a:schemeClr val="tx1"/>
+    </cs:fontRef>
+  </cs:plotArea>
+  <cs:plotArea3D mods="allowNoFillOverride allowNoLineOverride">
+    <cs:lnRef idx="0"/>
+    <cs:fillRef idx="0"/>
+    <cs:effectRef idx="0"/>
+    <cs:fontRef idx="minor">
+      <a:schemeClr val="tx1"/>
+    </cs:fontRef>
+  </cs:plotArea3D>
+  <cs:seriesAxis>
+    <cs:lnRef idx="0"/>
+    <cs:fillRef idx="0"/>
+    <cs:effectRef idx="0"/>
+    <cs:fontRef idx="minor">
+      <a:schemeClr val="tx1">
+        <a:lumMod val="65000"/>
+        <a:lumOff val="35000"/>
+      </a:schemeClr>
+    </cs:fontRef>
+    <cs:defRPr sz="900" kern="1200"/>
+  </cs:seriesAxis>
+  <cs:seriesLine>
+    <cs:lnRef idx="0"/>
+    <cs:fillRef idx="0"/>
+    <cs:effectRef idx="0"/>
+    <cs:fontRef idx="minor">
+      <a:schemeClr val="tx1"/>
+    </cs:fontRef>
+    <cs:spPr>
+      <a:ln w="9525" cap="flat" cmpd="sng" algn="ctr">
+        <a:solidFill>
+          <a:schemeClr val="tx1">
+            <a:lumMod val="35000"/>
+            <a:lumOff val="65000"/>
+          </a:schemeClr>
+        </a:solidFill>
+        <a:round/>
+      </a:ln>
+    </cs:spPr>
+  </cs:seriesLine>
+  <cs:title>
+    <cs:lnRef idx="0"/>
+    <cs:fillRef idx="0"/>
+    <cs:effectRef idx="0"/>
+    <cs:fontRef idx="minor">
+      <a:schemeClr val="tx1">
+        <a:lumMod val="65000"/>
+        <a:lumOff val="35000"/>
+      </a:schemeClr>
+    </cs:fontRef>
+    <cs:defRPr sz="1400" b="0" kern="1200" spc="0" baseline="0"/>
+  </cs:title>
+  <cs:trendline>
+    <cs:lnRef idx="0">
+      <cs:styleClr val="auto"/>
+    </cs:lnRef>
+    <cs:fillRef idx="0"/>
+    <cs:effectRef idx="0"/>
+    <cs:fontRef idx="minor">
+      <a:schemeClr val="tx1"/>
+    </cs:fontRef>
+    <cs:spPr>
+      <a:ln w="19050" cap="rnd">
+        <a:solidFill>
+          <a:schemeClr val="phClr"/>
+        </a:solidFill>
+        <a:prstDash val="sysDot"/>
+      </a:ln>
+    </cs:spPr>
+  </cs:trendline>
+  <cs:trendlineLabel>
+    <cs:lnRef idx="0"/>
+    <cs:fillRef idx="0"/>
+    <cs:effectRef idx="0"/>
+    <cs:fontRef idx="minor">
+      <a:schemeClr val="tx1">
+        <a:lumMod val="65000"/>
+        <a:lumOff val="35000"/>
+      </a:schemeClr>
+    </cs:fontRef>
+    <cs:defRPr sz="900" kern="1200"/>
+  </cs:trendlineLabel>
+  <cs:upBar>
+    <cs:lnRef idx="0"/>
+    <cs:fillRef idx="0"/>
+    <cs:effectRef idx="0"/>
+    <cs:fontRef idx="minor">
+      <a:schemeClr val="dk1"/>
+    </cs:fontRef>
+    <cs:spPr>
+      <a:solidFill>
+        <a:schemeClr val="lt1"/>
+      </a:solidFill>
+      <a:ln w="9525">
+        <a:solidFill>
+          <a:schemeClr val="tx1">
+            <a:lumMod val="15000"/>
+            <a:lumOff val="85000"/>
+          </a:schemeClr>
+        </a:solidFill>
+      </a:ln>
+    </cs:spPr>
+  </cs:upBar>
+  <cs:valueAxis>
+    <cs:lnRef idx="0"/>
+    <cs:fillRef idx="0"/>
+    <cs:effectRef idx="0"/>
+    <cs:fontRef idx="minor">
+      <a:schemeClr val="tx1">
+        <a:lumMod val="65000"/>
+        <a:lumOff val="35000"/>
+      </a:schemeClr>
+    </cs:fontRef>
+    <cs:defRPr sz="900" kern="1200"/>
+  </cs:valueAxis>
+  <cs:wall>
+    <cs:lnRef idx="0"/>
+    <cs:fillRef idx="0"/>
+    <cs:effectRef idx="0"/>
+    <cs:fontRef idx="minor">
+      <a:schemeClr val="tx1"/>
+    </cs:fontRef>
+    <cs:spPr>
+      <a:noFill/>
+      <a:ln>
+        <a:noFill/>
+      </a:ln>
+    </cs:spPr>
+  </cs:wall>
+</cs:chartStyle>
+</file>
+
+<file path=word/charts/style6.xml><?xml version="1.0" encoding="utf-8"?>
 <cs:chartStyle xmlns:cs="http://schemas.microsoft.com/office/drawing/2012/chartStyle" xmlns:a="http://schemas.openxmlformats.org/drawingml/2006/main" id="201">
   <cs:axisTitle>
     <cs:lnRef idx="0"/>

</xml_diff>